<commit_message>
Events influence more parameters
</commit_message>
<xml_diff>
--- a/Documentation/Test Report - Iteration 2.docx
+++ b/Documentation/Test Report - Iteration 2.docx
@@ -1,6 +1,6 @@
 
 <file path=word/document.xml><?xml version="1.0" encoding="utf-8"?>
-<w:document xmlns:wpc="http://schemas.microsoft.com/office/word/2010/wordprocessingCanvas" xmlns:cx="http://schemas.microsoft.com/office/drawing/2014/chartex" xmlns:cx1="http://schemas.microsoft.com/office/drawing/2015/9/8/chartex" xmlns:cx2="http://schemas.microsoft.com/office/drawing/2015/10/21/chartex" xmlns:cx3="http://schemas.microsoft.com/office/drawing/2016/5/9/chartex" xmlns:cx4="http://schemas.microsoft.com/office/drawing/2016/5/10/chartex" xmlns:cx5="http://schemas.microsoft.com/office/drawing/2016/5/11/chartex" xmlns:cx6="http://schemas.microsoft.com/office/drawing/2016/5/12/chartex" xmlns:cx7="http://schemas.microsoft.com/office/drawing/2016/5/13/chartex" xmlns:cx8="http://schemas.microsoft.com/office/drawing/2016/5/14/chartex" xmlns:mc="http://schemas.openxmlformats.org/markup-compatibility/2006" xmlns:aink="http://schemas.microsoft.com/office/drawing/2016/ink" xmlns:am3d="http://schemas.microsoft.com/office/drawing/2017/model3d" xmlns:o="urn:schemas-microsoft-com:office:office" xmlns:r="http://schemas.openxmlformats.org/officeDocument/2006/relationships" xmlns:m="http://schemas.openxmlformats.org/officeDocument/2006/math" xmlns:v="urn:schemas-microsoft-com:vml" xmlns:wp14="http://schemas.microsoft.com/office/word/2010/wordprocessingDrawing" xmlns:wp="http://schemas.openxmlformats.org/drawingml/2006/wordprocessingDrawing" xmlns:w10="urn:schemas-microsoft-com:office:word" xmlns:w="http://schemas.openxmlformats.org/wordprocessingml/2006/main" xmlns:w14="http://schemas.microsoft.com/office/word/2010/wordml" xmlns:w15="http://schemas.microsoft.com/office/word/2012/wordml" xmlns:w16cid="http://schemas.microsoft.com/office/word/2016/wordml/cid" xmlns:w16se="http://schemas.microsoft.com/office/word/2015/wordml/symex" xmlns:wpg="http://schemas.microsoft.com/office/word/2010/wordprocessingGroup" xmlns:wpi="http://schemas.microsoft.com/office/word/2010/wordprocessingInk" xmlns:wne="http://schemas.microsoft.com/office/word/2006/wordml" xmlns:wps="http://schemas.microsoft.com/office/word/2010/wordprocessingShape" mc:Ignorable="w14 w15 w16se w16cid wp14">
+<w:document xmlns:wpc="http://schemas.microsoft.com/office/word/2010/wordprocessingCanvas" xmlns:cx="http://schemas.microsoft.com/office/drawing/2014/chartex" xmlns:cx1="http://schemas.microsoft.com/office/drawing/2015/9/8/chartex" xmlns:mc="http://schemas.openxmlformats.org/markup-compatibility/2006" xmlns:o="urn:schemas-microsoft-com:office:office" xmlns:r="http://schemas.openxmlformats.org/officeDocument/2006/relationships" xmlns:m="http://schemas.openxmlformats.org/officeDocument/2006/math" xmlns:v="urn:schemas-microsoft-com:vml" xmlns:wp14="http://schemas.microsoft.com/office/word/2010/wordprocessingDrawing" xmlns:wp="http://schemas.openxmlformats.org/drawingml/2006/wordprocessingDrawing" xmlns:w10="urn:schemas-microsoft-com:office:word" xmlns:w="http://schemas.openxmlformats.org/wordprocessingml/2006/main" xmlns:w14="http://schemas.microsoft.com/office/word/2010/wordml" xmlns:w15="http://schemas.microsoft.com/office/word/2012/wordml" xmlns:w16se="http://schemas.microsoft.com/office/word/2015/wordml/symex" xmlns:wpg="http://schemas.microsoft.com/office/word/2010/wordprocessingGroup" xmlns:wpi="http://schemas.microsoft.com/office/word/2010/wordprocessingInk" xmlns:wne="http://schemas.microsoft.com/office/word/2006/wordml" xmlns:wps="http://schemas.microsoft.com/office/word/2010/wordprocessingShape" mc:Ignorable="w14 w15 w16se wp14">
   <w:body>
     <w:p>
       <w:pPr>
@@ -30,6 +30,7 @@
       <w:r>
         <w:rPr>
           <w:noProof/>
+          <w:lang w:val="en-US"/>
         </w:rPr>
         <w:drawing>
           <wp:inline distT="114300" distB="114300" distL="114300" distR="114300" wp14:anchorId="59C861BE" wp14:editId="775A96C1">
@@ -183,7 +184,7 @@
           <w:sz w:val="32"/>
           <w:szCs w:val="32"/>
         </w:rPr>
-        <w:t>Version 1.1</w:t>
+        <w:t>Version 2.0</w:t>
       </w:r>
     </w:p>
     <w:p>
@@ -208,7 +209,15 @@
           <w:sz w:val="32"/>
           <w:szCs w:val="32"/>
         </w:rPr>
-        <w:t>29/03/2018</w:t>
+        <w:t>23/05</w:t>
+      </w:r>
+      <w:r>
+        <w:rPr>
+          <w:rFonts w:ascii="Times New Roman" w:eastAsia="Times New Roman" w:hAnsi="Times New Roman" w:cs="Times New Roman"/>
+          <w:sz w:val="32"/>
+          <w:szCs w:val="32"/>
+        </w:rPr>
+        <w:t>/2018</w:t>
       </w:r>
     </w:p>
     <w:p>
@@ -247,10 +256,12 @@
           <w:szCs w:val="24"/>
         </w:rPr>
         <w:sectPr>
-          <w:headerReference w:type="default" r:id="rId8"/>
-          <w:footerReference w:type="default" r:id="rId9"/>
-          <w:headerReference w:type="first" r:id="rId10"/>
-          <w:footerReference w:type="first" r:id="rId11"/>
+          <w:headerReference w:type="even" r:id="rId8"/>
+          <w:headerReference w:type="default" r:id="rId9"/>
+          <w:footerReference w:type="even" r:id="rId10"/>
+          <w:footerReference w:type="default" r:id="rId11"/>
+          <w:headerReference w:type="first" r:id="rId12"/>
+          <w:footerReference w:type="first" r:id="rId13"/>
           <w:pgSz w:w="12240" w:h="15840"/>
           <w:pgMar w:top="1440" w:right="1440" w:bottom="1440" w:left="1440" w:header="0" w:footer="720" w:gutter="0"/>
           <w:pgNumType w:start="1"/>
@@ -1850,8 +1861,8 @@
         <w:widowControl w:val="0"/>
         <w:ind w:left="576" w:hanging="1008"/>
       </w:pPr>
-      <w:bookmarkStart w:id="3" w:name="_1fob9te" w:colFirst="0" w:colLast="0"/>
-      <w:bookmarkEnd w:id="3"/>
+      <w:bookmarkStart w:id="4" w:name="_1fob9te" w:colFirst="0" w:colLast="0"/>
+      <w:bookmarkEnd w:id="4"/>
     </w:p>
     <w:p>
       <w:pPr>
@@ -1875,8 +1886,8 @@
         <w:keepNext w:val="0"/>
         <w:keepLines w:val="0"/>
       </w:pPr>
-      <w:bookmarkStart w:id="4" w:name="_w6rvx2oyhgxl" w:colFirst="0" w:colLast="0"/>
-      <w:bookmarkEnd w:id="4"/>
+      <w:bookmarkStart w:id="5" w:name="_w6rvx2oyhgxl" w:colFirst="0" w:colLast="0"/>
+      <w:bookmarkEnd w:id="5"/>
       <w:r>
         <w:lastRenderedPageBreak/>
         <w:t>FUNCTIONAL REQUIREMENTS</w:t>
@@ -1886,8 +1897,8 @@
       <w:pPr>
         <w:pStyle w:val="Heading3"/>
       </w:pPr>
-      <w:bookmarkStart w:id="5" w:name="_ihh2hqjrhrul" w:colFirst="0" w:colLast="0"/>
-      <w:bookmarkEnd w:id="5"/>
+      <w:bookmarkStart w:id="6" w:name="_ihh2hqjrhrul" w:colFirst="0" w:colLast="0"/>
+      <w:bookmarkEnd w:id="6"/>
       <w:r>
         <w:t>TEST CASE  1</w:t>
       </w:r>
@@ -1907,25 +1918,7 @@
           <w:sz w:val="24"/>
           <w:szCs w:val="24"/>
         </w:rPr>
-        <w:t xml:space="preserve">Test case </w:t>
-      </w:r>
-      <w:bookmarkStart w:id="6" w:name="_GoBack"/>
-      <w:r>
-        <w:rPr>
-          <w:rFonts w:ascii="Times New Roman" w:eastAsia="Times New Roman" w:hAnsi="Times New Roman" w:cs="Times New Roman"/>
-          <w:sz w:val="24"/>
-          <w:szCs w:val="24"/>
-        </w:rPr>
-        <w:t>description</w:t>
-      </w:r>
-      <w:bookmarkEnd w:id="6"/>
-      <w:r>
-        <w:rPr>
-          <w:rFonts w:ascii="Times New Roman" w:eastAsia="Times New Roman" w:hAnsi="Times New Roman" w:cs="Times New Roman"/>
-          <w:sz w:val="24"/>
-          <w:szCs w:val="24"/>
-        </w:rPr>
-        <w:t>: Loading data from a file.</w:t>
+        <w:t>Test case description: Loading data from a file.</w:t>
       </w:r>
     </w:p>
     <w:p>
@@ -1943,25 +1936,7 @@
           <w:sz w:val="24"/>
           <w:szCs w:val="24"/>
         </w:rPr>
-        <w:t xml:space="preserve">Preconditions: Program is </w:t>
-      </w:r>
-      <w:proofErr w:type="gramStart"/>
-      <w:r>
-        <w:rPr>
-          <w:rFonts w:ascii="Times New Roman" w:eastAsia="Times New Roman" w:hAnsi="Times New Roman" w:cs="Times New Roman"/>
-          <w:sz w:val="24"/>
-          <w:szCs w:val="24"/>
-        </w:rPr>
-        <w:t>running</w:t>
-      </w:r>
-      <w:proofErr w:type="gramEnd"/>
-      <w:r>
-        <w:rPr>
-          <w:rFonts w:ascii="Times New Roman" w:eastAsia="Times New Roman" w:hAnsi="Times New Roman" w:cs="Times New Roman"/>
-          <w:sz w:val="24"/>
-          <w:szCs w:val="24"/>
-        </w:rPr>
-        <w:t xml:space="preserve"> and files are provided.</w:t>
+        <w:t>Preconditions: Program is running and files are provided.</w:t>
       </w:r>
     </w:p>
     <w:tbl>
@@ -2617,29 +2592,7 @@
                 <w:szCs w:val="24"/>
                 <w:highlight w:val="white"/>
               </w:rPr>
-              <w:t xml:space="preserve">File data is </w:t>
-            </w:r>
-            <w:proofErr w:type="gramStart"/>
-            <w:r>
-              <w:rPr>
-                <w:rFonts w:ascii="Times New Roman" w:eastAsia="Times New Roman" w:hAnsi="Times New Roman" w:cs="Times New Roman"/>
-                <w:color w:val="222222"/>
-                <w:sz w:val="24"/>
-                <w:szCs w:val="24"/>
-                <w:highlight w:val="white"/>
-              </w:rPr>
-              <w:t>imported</w:t>
-            </w:r>
-            <w:proofErr w:type="gramEnd"/>
-            <w:r>
-              <w:rPr>
-                <w:rFonts w:ascii="Times New Roman" w:eastAsia="Times New Roman" w:hAnsi="Times New Roman" w:cs="Times New Roman"/>
-                <w:color w:val="222222"/>
-                <w:sz w:val="24"/>
-                <w:szCs w:val="24"/>
-                <w:highlight w:val="white"/>
-              </w:rPr>
-              <w:t xml:space="preserve"> and charts are updated.</w:t>
+              <w:t>File data is imported and charts are updated.</w:t>
             </w:r>
           </w:p>
         </w:tc>
@@ -2886,25 +2839,7 @@
           <w:sz w:val="24"/>
           <w:szCs w:val="24"/>
         </w:rPr>
-        <w:t xml:space="preserve">Remark: After doing additional tests on multiple non-international windows systems we have discover a bug. C# cannot convert from string to double, because of the symbol comma. Some systems use a comma for separating doubles. In our csv file we </w:t>
-      </w:r>
-      <w:proofErr w:type="spellStart"/>
-      <w:r>
-        <w:rPr>
-          <w:rFonts w:ascii="Times New Roman" w:hAnsi="Times New Roman" w:cs="Times New Roman"/>
-          <w:sz w:val="24"/>
-          <w:szCs w:val="24"/>
-        </w:rPr>
-        <w:t>can not</w:t>
-      </w:r>
-      <w:proofErr w:type="spellEnd"/>
-      <w:r>
-        <w:rPr>
-          <w:rFonts w:ascii="Times New Roman" w:hAnsi="Times New Roman" w:cs="Times New Roman"/>
-          <w:sz w:val="24"/>
-          <w:szCs w:val="24"/>
-        </w:rPr>
-        <w:t xml:space="preserve"> allow the use of commas for double, because it will ruin the integrity and stability of the data. So, we applied a fix for this, by changing the culture and its decimal separator of the currently working thread.</w:t>
+        <w:t>Remark: After doing additional tests on multiple non-international windows systems we have discover a bug. C# cannot convert from string to double, because of the symbol comma. Some systems use a comma for separating doubles. In our csv file we can not allow the use of commas for double, because it will ruin the integrity and stability of the data. So, we applied a fix for this, by changing the culture and its decimal separator of the currently working thread.</w:t>
       </w:r>
       <w:r>
         <w:rPr>
@@ -2959,25 +2894,7 @@
           <w:sz w:val="24"/>
           <w:szCs w:val="24"/>
         </w:rPr>
-        <w:t xml:space="preserve">Preconditions: Program is </w:t>
-      </w:r>
-      <w:proofErr w:type="gramStart"/>
-      <w:r>
-        <w:rPr>
-          <w:rFonts w:ascii="Times New Roman" w:eastAsia="Times New Roman" w:hAnsi="Times New Roman" w:cs="Times New Roman"/>
-          <w:sz w:val="24"/>
-          <w:szCs w:val="24"/>
-        </w:rPr>
-        <w:t>running</w:t>
-      </w:r>
-      <w:proofErr w:type="gramEnd"/>
-      <w:r>
-        <w:rPr>
-          <w:rFonts w:ascii="Times New Roman" w:eastAsia="Times New Roman" w:hAnsi="Times New Roman" w:cs="Times New Roman"/>
-          <w:sz w:val="24"/>
-          <w:szCs w:val="24"/>
-        </w:rPr>
-        <w:t xml:space="preserve"> and a file has already been loaded.</w:t>
+        <w:t>Preconditions: Program is running and a file has already been loaded.</w:t>
       </w:r>
     </w:p>
     <w:tbl>
@@ -3418,7 +3335,15 @@
                 <w:sz w:val="24"/>
                 <w:szCs w:val="24"/>
               </w:rPr>
-              <w:t>Not implemented as of iteration one</w:t>
+              <w:t xml:space="preserve">Not implemented as of iteration </w:t>
+            </w:r>
+            <w:r>
+              <w:rPr>
+                <w:rFonts w:ascii="Times New Roman" w:eastAsia="Times New Roman" w:hAnsi="Times New Roman" w:cs="Times New Roman"/>
+                <w:sz w:val="24"/>
+                <w:szCs w:val="24"/>
+              </w:rPr>
+              <w:t>two</w:t>
             </w:r>
           </w:p>
         </w:tc>
@@ -3671,25 +3596,7 @@
           <w:sz w:val="24"/>
           <w:szCs w:val="24"/>
         </w:rPr>
-        <w:t xml:space="preserve">Preconditions: Program is </w:t>
-      </w:r>
-      <w:proofErr w:type="gramStart"/>
-      <w:r>
-        <w:rPr>
-          <w:rFonts w:ascii="Times New Roman" w:eastAsia="Times New Roman" w:hAnsi="Times New Roman" w:cs="Times New Roman"/>
-          <w:sz w:val="24"/>
-          <w:szCs w:val="24"/>
-        </w:rPr>
-        <w:t>running</w:t>
-      </w:r>
-      <w:proofErr w:type="gramEnd"/>
-      <w:r>
-        <w:rPr>
-          <w:rFonts w:ascii="Times New Roman" w:eastAsia="Times New Roman" w:hAnsi="Times New Roman" w:cs="Times New Roman"/>
-          <w:sz w:val="24"/>
-          <w:szCs w:val="24"/>
-        </w:rPr>
-        <w:t xml:space="preserve"> and a file has successfully been loaded.</w:t>
+        <w:t>Preconditions: Program is running and a file has successfully been loaded.</w:t>
       </w:r>
     </w:p>
     <w:tbl>
@@ -4835,7 +4742,15 @@
                 <w:sz w:val="24"/>
                 <w:szCs w:val="24"/>
               </w:rPr>
-              <w:t>Not implemented as of iteration one</w:t>
+              <w:t xml:space="preserve">Not implemented as of iteration </w:t>
+            </w:r>
+            <w:r>
+              <w:rPr>
+                <w:rFonts w:ascii="Times New Roman" w:eastAsia="Times New Roman" w:hAnsi="Times New Roman" w:cs="Times New Roman"/>
+                <w:sz w:val="24"/>
+                <w:szCs w:val="24"/>
+              </w:rPr>
+              <w:t>two</w:t>
             </w:r>
           </w:p>
         </w:tc>
@@ -4912,25 +4827,7 @@
                 <w:sz w:val="24"/>
                 <w:szCs w:val="24"/>
               </w:rPr>
-              <w:t xml:space="preserve">User inputs values such as population, city name, coordinates, birth and death rate, immigration and emigration </w:t>
-            </w:r>
-            <w:proofErr w:type="gramStart"/>
-            <w:r>
-              <w:rPr>
-                <w:rFonts w:ascii="Times New Roman" w:eastAsia="Times New Roman" w:hAnsi="Times New Roman" w:cs="Times New Roman"/>
-                <w:sz w:val="24"/>
-                <w:szCs w:val="24"/>
-              </w:rPr>
-              <w:t>rates</w:t>
-            </w:r>
-            <w:proofErr w:type="gramEnd"/>
-            <w:r>
-              <w:rPr>
-                <w:rFonts w:ascii="Times New Roman" w:eastAsia="Times New Roman" w:hAnsi="Times New Roman" w:cs="Times New Roman"/>
-                <w:sz w:val="24"/>
-                <w:szCs w:val="24"/>
-              </w:rPr>
-              <w:t xml:space="preserve"> and clicks on button to save city.</w:t>
+              <w:t>User inputs values such as population, city name, coordinates, birth and death rate, immigration and emigration rates and clicks on button to save city.</w:t>
             </w:r>
           </w:p>
         </w:tc>
@@ -6099,7 +5996,15 @@
                 <w:sz w:val="24"/>
                 <w:szCs w:val="24"/>
               </w:rPr>
-              <w:t>Not implemented as of iteration one</w:t>
+              <w:t xml:space="preserve">Not implemented as of iteration </w:t>
+            </w:r>
+            <w:r>
+              <w:rPr>
+                <w:rFonts w:ascii="Times New Roman" w:eastAsia="Times New Roman" w:hAnsi="Times New Roman" w:cs="Times New Roman"/>
+                <w:sz w:val="24"/>
+                <w:szCs w:val="24"/>
+              </w:rPr>
+              <w:t>two</w:t>
             </w:r>
           </w:p>
         </w:tc>
@@ -7955,25 +7860,7 @@
           <w:sz w:val="24"/>
           <w:szCs w:val="24"/>
         </w:rPr>
-        <w:t xml:space="preserve">Preconditions: Program is </w:t>
-      </w:r>
-      <w:proofErr w:type="gramStart"/>
-      <w:r>
-        <w:rPr>
-          <w:rFonts w:ascii="Times New Roman" w:eastAsia="Times New Roman" w:hAnsi="Times New Roman" w:cs="Times New Roman"/>
-          <w:sz w:val="24"/>
-          <w:szCs w:val="24"/>
-        </w:rPr>
-        <w:t>running</w:t>
-      </w:r>
-      <w:proofErr w:type="gramEnd"/>
-      <w:r>
-        <w:rPr>
-          <w:rFonts w:ascii="Times New Roman" w:eastAsia="Times New Roman" w:hAnsi="Times New Roman" w:cs="Times New Roman"/>
-          <w:sz w:val="24"/>
-          <w:szCs w:val="24"/>
-        </w:rPr>
-        <w:t xml:space="preserve"> and files are provided.</w:t>
+        <w:t>Preconditions: Program is running and files are provided.</w:t>
       </w:r>
       <w:r>
         <w:rPr>
@@ -8640,29 +8527,7 @@
                 <w:szCs w:val="24"/>
                 <w:highlight w:val="white"/>
               </w:rPr>
-              <w:t xml:space="preserve">Data is </w:t>
-            </w:r>
-            <w:proofErr w:type="gramStart"/>
-            <w:r>
-              <w:rPr>
-                <w:rFonts w:ascii="Times New Roman" w:eastAsia="Times New Roman" w:hAnsi="Times New Roman" w:cs="Times New Roman"/>
-                <w:color w:val="222222"/>
-                <w:sz w:val="24"/>
-                <w:szCs w:val="24"/>
-                <w:highlight w:val="white"/>
-              </w:rPr>
-              <w:t>loaded</w:t>
-            </w:r>
-            <w:proofErr w:type="gramEnd"/>
-            <w:r>
-              <w:rPr>
-                <w:rFonts w:ascii="Times New Roman" w:eastAsia="Times New Roman" w:hAnsi="Times New Roman" w:cs="Times New Roman"/>
-                <w:color w:val="222222"/>
-                <w:sz w:val="24"/>
-                <w:szCs w:val="24"/>
-                <w:highlight w:val="white"/>
-              </w:rPr>
-              <w:t xml:space="preserve"> and charts are updated in the specified time.</w:t>
+              <w:t>Data is loaded and charts are updated in the specified time.</w:t>
             </w:r>
           </w:p>
         </w:tc>
@@ -8910,7 +8775,7 @@
 </file>
 
 <file path=word/endnotes.xml><?xml version="1.0" encoding="utf-8"?>
-<w:endnotes xmlns:wpc="http://schemas.microsoft.com/office/word/2010/wordprocessingCanvas" xmlns:cx="http://schemas.microsoft.com/office/drawing/2014/chartex" xmlns:cx1="http://schemas.microsoft.com/office/drawing/2015/9/8/chartex" xmlns:cx2="http://schemas.microsoft.com/office/drawing/2015/10/21/chartex" xmlns:cx3="http://schemas.microsoft.com/office/drawing/2016/5/9/chartex" xmlns:cx4="http://schemas.microsoft.com/office/drawing/2016/5/10/chartex" xmlns:cx5="http://schemas.microsoft.com/office/drawing/2016/5/11/chartex" xmlns:cx6="http://schemas.microsoft.com/office/drawing/2016/5/12/chartex" xmlns:cx7="http://schemas.microsoft.com/office/drawing/2016/5/13/chartex" xmlns:cx8="http://schemas.microsoft.com/office/drawing/2016/5/14/chartex" xmlns:mc="http://schemas.openxmlformats.org/markup-compatibility/2006" xmlns:aink="http://schemas.microsoft.com/office/drawing/2016/ink" xmlns:am3d="http://schemas.microsoft.com/office/drawing/2017/model3d" xmlns:o="urn:schemas-microsoft-com:office:office" xmlns:r="http://schemas.openxmlformats.org/officeDocument/2006/relationships" xmlns:m="http://schemas.openxmlformats.org/officeDocument/2006/math" xmlns:v="urn:schemas-microsoft-com:vml" xmlns:wp14="http://schemas.microsoft.com/office/word/2010/wordprocessingDrawing" xmlns:wp="http://schemas.openxmlformats.org/drawingml/2006/wordprocessingDrawing" xmlns:w10="urn:schemas-microsoft-com:office:word" xmlns:w="http://schemas.openxmlformats.org/wordprocessingml/2006/main" xmlns:w14="http://schemas.microsoft.com/office/word/2010/wordml" xmlns:w15="http://schemas.microsoft.com/office/word/2012/wordml" xmlns:w16cid="http://schemas.microsoft.com/office/word/2016/wordml/cid" xmlns:w16se="http://schemas.microsoft.com/office/word/2015/wordml/symex" xmlns:wpg="http://schemas.microsoft.com/office/word/2010/wordprocessingGroup" xmlns:wpi="http://schemas.microsoft.com/office/word/2010/wordprocessingInk" xmlns:wne="http://schemas.microsoft.com/office/word/2006/wordml" xmlns:wps="http://schemas.microsoft.com/office/word/2010/wordprocessingShape" mc:Ignorable="w14 w15 w16se w16cid wp14">
+<w:endnotes xmlns:wpc="http://schemas.microsoft.com/office/word/2010/wordprocessingCanvas" xmlns:cx="http://schemas.microsoft.com/office/drawing/2014/chartex" xmlns:cx1="http://schemas.microsoft.com/office/drawing/2015/9/8/chartex" xmlns:mc="http://schemas.openxmlformats.org/markup-compatibility/2006" xmlns:o="urn:schemas-microsoft-com:office:office" xmlns:r="http://schemas.openxmlformats.org/officeDocument/2006/relationships" xmlns:m="http://schemas.openxmlformats.org/officeDocument/2006/math" xmlns:v="urn:schemas-microsoft-com:vml" xmlns:wp14="http://schemas.microsoft.com/office/word/2010/wordprocessingDrawing" xmlns:wp="http://schemas.openxmlformats.org/drawingml/2006/wordprocessingDrawing" xmlns:w10="urn:schemas-microsoft-com:office:word" xmlns:w="http://schemas.openxmlformats.org/wordprocessingml/2006/main" xmlns:w14="http://schemas.microsoft.com/office/word/2010/wordml" xmlns:w15="http://schemas.microsoft.com/office/word/2012/wordml" xmlns:w16se="http://schemas.microsoft.com/office/word/2015/wordml/symex" xmlns:wpg="http://schemas.microsoft.com/office/word/2010/wordprocessingGroup" xmlns:wpi="http://schemas.microsoft.com/office/word/2010/wordprocessingInk" xmlns:wne="http://schemas.microsoft.com/office/word/2006/wordml" xmlns:wps="http://schemas.microsoft.com/office/word/2010/wordprocessingShape" mc:Ignorable="w14 w15 w16se wp14">
   <w:endnote w:type="separator" w:id="-1">
     <w:p>
       <w:pPr>
@@ -8935,7 +8800,17 @@
 </file>
 
 <file path=word/footer1.xml><?xml version="1.0" encoding="utf-8"?>
-<w:ftr xmlns:wpc="http://schemas.microsoft.com/office/word/2010/wordprocessingCanvas" xmlns:cx="http://schemas.microsoft.com/office/drawing/2014/chartex" xmlns:cx1="http://schemas.microsoft.com/office/drawing/2015/9/8/chartex" xmlns:cx2="http://schemas.microsoft.com/office/drawing/2015/10/21/chartex" xmlns:cx3="http://schemas.microsoft.com/office/drawing/2016/5/9/chartex" xmlns:cx4="http://schemas.microsoft.com/office/drawing/2016/5/10/chartex" xmlns:cx5="http://schemas.microsoft.com/office/drawing/2016/5/11/chartex" xmlns:cx6="http://schemas.microsoft.com/office/drawing/2016/5/12/chartex" xmlns:cx7="http://schemas.microsoft.com/office/drawing/2016/5/13/chartex" xmlns:cx8="http://schemas.microsoft.com/office/drawing/2016/5/14/chartex" xmlns:mc="http://schemas.openxmlformats.org/markup-compatibility/2006" xmlns:aink="http://schemas.microsoft.com/office/drawing/2016/ink" xmlns:am3d="http://schemas.microsoft.com/office/drawing/2017/model3d" xmlns:o="urn:schemas-microsoft-com:office:office" xmlns:r="http://schemas.openxmlformats.org/officeDocument/2006/relationships" xmlns:m="http://schemas.openxmlformats.org/officeDocument/2006/math" xmlns:v="urn:schemas-microsoft-com:vml" xmlns:wp14="http://schemas.microsoft.com/office/word/2010/wordprocessingDrawing" xmlns:wp="http://schemas.openxmlformats.org/drawingml/2006/wordprocessingDrawing" xmlns:w10="urn:schemas-microsoft-com:office:word" xmlns:w="http://schemas.openxmlformats.org/wordprocessingml/2006/main" xmlns:w14="http://schemas.microsoft.com/office/word/2010/wordml" xmlns:w15="http://schemas.microsoft.com/office/word/2012/wordml" xmlns:w16cid="http://schemas.microsoft.com/office/word/2016/wordml/cid" xmlns:w16se="http://schemas.microsoft.com/office/word/2015/wordml/symex" xmlns:wpg="http://schemas.microsoft.com/office/word/2010/wordprocessingGroup" xmlns:wpi="http://schemas.microsoft.com/office/word/2010/wordprocessingInk" xmlns:wne="http://schemas.microsoft.com/office/word/2006/wordml" xmlns:wps="http://schemas.microsoft.com/office/word/2010/wordprocessingShape" mc:Ignorable="w14 w15 w16se w16cid wp14">
+<w:ftr xmlns:wpc="http://schemas.microsoft.com/office/word/2010/wordprocessingCanvas" xmlns:cx="http://schemas.microsoft.com/office/drawing/2014/chartex" xmlns:cx1="http://schemas.microsoft.com/office/drawing/2015/9/8/chartex" xmlns:mc="http://schemas.openxmlformats.org/markup-compatibility/2006" xmlns:o="urn:schemas-microsoft-com:office:office" xmlns:r="http://schemas.openxmlformats.org/officeDocument/2006/relationships" xmlns:m="http://schemas.openxmlformats.org/officeDocument/2006/math" xmlns:v="urn:schemas-microsoft-com:vml" xmlns:wp14="http://schemas.microsoft.com/office/word/2010/wordprocessingDrawing" xmlns:wp="http://schemas.openxmlformats.org/drawingml/2006/wordprocessingDrawing" xmlns:w10="urn:schemas-microsoft-com:office:word" xmlns:w="http://schemas.openxmlformats.org/wordprocessingml/2006/main" xmlns:w14="http://schemas.microsoft.com/office/word/2010/wordml" xmlns:w15="http://schemas.microsoft.com/office/word/2012/wordml" xmlns:w16se="http://schemas.microsoft.com/office/word/2015/wordml/symex" xmlns:wpg="http://schemas.microsoft.com/office/word/2010/wordprocessingGroup" xmlns:wpi="http://schemas.microsoft.com/office/word/2010/wordprocessingInk" xmlns:wne="http://schemas.microsoft.com/office/word/2006/wordml" xmlns:wps="http://schemas.microsoft.com/office/word/2010/wordprocessingShape" mc:Ignorable="w14 w15 w16se wp14">
+  <w:p>
+    <w:pPr>
+      <w:pStyle w:val="Footer"/>
+    </w:pPr>
+  </w:p>
+</w:ftr>
+</file>
+
+<file path=word/footer2.xml><?xml version="1.0" encoding="utf-8"?>
+<w:ftr xmlns:wpc="http://schemas.microsoft.com/office/word/2010/wordprocessingCanvas" xmlns:cx="http://schemas.microsoft.com/office/drawing/2014/chartex" xmlns:cx1="http://schemas.microsoft.com/office/drawing/2015/9/8/chartex" xmlns:mc="http://schemas.openxmlformats.org/markup-compatibility/2006" xmlns:o="urn:schemas-microsoft-com:office:office" xmlns:r="http://schemas.openxmlformats.org/officeDocument/2006/relationships" xmlns:m="http://schemas.openxmlformats.org/officeDocument/2006/math" xmlns:v="urn:schemas-microsoft-com:vml" xmlns:wp14="http://schemas.microsoft.com/office/word/2010/wordprocessingDrawing" xmlns:wp="http://schemas.openxmlformats.org/drawingml/2006/wordprocessingDrawing" xmlns:w10="urn:schemas-microsoft-com:office:word" xmlns:w="http://schemas.openxmlformats.org/wordprocessingml/2006/main" xmlns:w14="http://schemas.microsoft.com/office/word/2010/wordml" xmlns:w15="http://schemas.microsoft.com/office/word/2012/wordml" xmlns:w16se="http://schemas.microsoft.com/office/word/2015/wordml/symex" xmlns:wpg="http://schemas.microsoft.com/office/word/2010/wordprocessingGroup" xmlns:wpi="http://schemas.microsoft.com/office/word/2010/wordprocessingInk" xmlns:wne="http://schemas.microsoft.com/office/word/2006/wordml" xmlns:wps="http://schemas.microsoft.com/office/word/2010/wordprocessingShape" mc:Ignorable="w14 w15 w16se wp14">
   <w:p>
     <w:pPr>
       <w:widowControl w:val="0"/>
@@ -8960,7 +8835,29 @@
         <w:sz w:val="20"/>
         <w:szCs w:val="20"/>
       </w:rPr>
-      <w:t>Revision Date: 29.03.2018</w:t>
+      <w:t>Revision Date: 23</w:t>
+    </w:r>
+    <w:bookmarkStart w:id="3" w:name="_GoBack"/>
+    <w:bookmarkEnd w:id="3"/>
+    <w:r>
+      <w:rPr>
+        <w:rFonts w:ascii="Times New Roman" w:eastAsia="Times New Roman" w:hAnsi="Times New Roman" w:cs="Times New Roman"/>
+        <w:b/>
+        <w:i/>
+        <w:sz w:val="20"/>
+        <w:szCs w:val="20"/>
+      </w:rPr>
+      <w:t>.05</w:t>
+    </w:r>
+    <w:r>
+      <w:rPr>
+        <w:rFonts w:ascii="Times New Roman" w:eastAsia="Times New Roman" w:hAnsi="Times New Roman" w:cs="Times New Roman"/>
+        <w:b/>
+        <w:i/>
+        <w:sz w:val="20"/>
+        <w:szCs w:val="20"/>
+      </w:rPr>
+      <w:t>.2018</w:t>
     </w:r>
     <w:r>
       <w:rPr>
@@ -9081,7 +8978,7 @@
         <w:sz w:val="24"/>
         <w:szCs w:val="24"/>
       </w:rPr>
-      <w:t>2</w:t>
+      <w:t>10</w:t>
     </w:r>
     <w:r>
       <w:rPr>
@@ -9123,8 +9020,8 @@
 </w:ftr>
 </file>
 
-<file path=word/footer2.xml><?xml version="1.0" encoding="utf-8"?>
-<w:ftr xmlns:wpc="http://schemas.microsoft.com/office/word/2010/wordprocessingCanvas" xmlns:cx="http://schemas.microsoft.com/office/drawing/2014/chartex" xmlns:cx1="http://schemas.microsoft.com/office/drawing/2015/9/8/chartex" xmlns:cx2="http://schemas.microsoft.com/office/drawing/2015/10/21/chartex" xmlns:cx3="http://schemas.microsoft.com/office/drawing/2016/5/9/chartex" xmlns:cx4="http://schemas.microsoft.com/office/drawing/2016/5/10/chartex" xmlns:cx5="http://schemas.microsoft.com/office/drawing/2016/5/11/chartex" xmlns:cx6="http://schemas.microsoft.com/office/drawing/2016/5/12/chartex" xmlns:cx7="http://schemas.microsoft.com/office/drawing/2016/5/13/chartex" xmlns:cx8="http://schemas.microsoft.com/office/drawing/2016/5/14/chartex" xmlns:mc="http://schemas.openxmlformats.org/markup-compatibility/2006" xmlns:aink="http://schemas.microsoft.com/office/drawing/2016/ink" xmlns:am3d="http://schemas.microsoft.com/office/drawing/2017/model3d" xmlns:o="urn:schemas-microsoft-com:office:office" xmlns:r="http://schemas.openxmlformats.org/officeDocument/2006/relationships" xmlns:m="http://schemas.openxmlformats.org/officeDocument/2006/math" xmlns:v="urn:schemas-microsoft-com:vml" xmlns:wp14="http://schemas.microsoft.com/office/word/2010/wordprocessingDrawing" xmlns:wp="http://schemas.openxmlformats.org/drawingml/2006/wordprocessingDrawing" xmlns:w10="urn:schemas-microsoft-com:office:word" xmlns:w="http://schemas.openxmlformats.org/wordprocessingml/2006/main" xmlns:w14="http://schemas.microsoft.com/office/word/2010/wordml" xmlns:w15="http://schemas.microsoft.com/office/word/2012/wordml" xmlns:w16cid="http://schemas.microsoft.com/office/word/2016/wordml/cid" xmlns:w16se="http://schemas.microsoft.com/office/word/2015/wordml/symex" xmlns:wpg="http://schemas.microsoft.com/office/word/2010/wordprocessingGroup" xmlns:wpi="http://schemas.microsoft.com/office/word/2010/wordprocessingInk" xmlns:wne="http://schemas.microsoft.com/office/word/2006/wordml" xmlns:wps="http://schemas.microsoft.com/office/word/2010/wordprocessingShape" mc:Ignorable="w14 w15 w16se w16cid wp14">
+<file path=word/footer3.xml><?xml version="1.0" encoding="utf-8"?>
+<w:ftr xmlns:wpc="http://schemas.microsoft.com/office/word/2010/wordprocessingCanvas" xmlns:cx="http://schemas.microsoft.com/office/drawing/2014/chartex" xmlns:cx1="http://schemas.microsoft.com/office/drawing/2015/9/8/chartex" xmlns:mc="http://schemas.openxmlformats.org/markup-compatibility/2006" xmlns:o="urn:schemas-microsoft-com:office:office" xmlns:r="http://schemas.openxmlformats.org/officeDocument/2006/relationships" xmlns:m="http://schemas.openxmlformats.org/officeDocument/2006/math" xmlns:v="urn:schemas-microsoft-com:vml" xmlns:wp14="http://schemas.microsoft.com/office/word/2010/wordprocessingDrawing" xmlns:wp="http://schemas.openxmlformats.org/drawingml/2006/wordprocessingDrawing" xmlns:w10="urn:schemas-microsoft-com:office:word" xmlns:w="http://schemas.openxmlformats.org/wordprocessingml/2006/main" xmlns:w14="http://schemas.microsoft.com/office/word/2010/wordml" xmlns:w15="http://schemas.microsoft.com/office/word/2012/wordml" xmlns:w16se="http://schemas.microsoft.com/office/word/2015/wordml/symex" xmlns:wpg="http://schemas.microsoft.com/office/word/2010/wordprocessingGroup" xmlns:wpi="http://schemas.microsoft.com/office/word/2010/wordprocessingInk" xmlns:wne="http://schemas.microsoft.com/office/word/2006/wordml" xmlns:wps="http://schemas.microsoft.com/office/word/2010/wordprocessingShape" mc:Ignorable="w14 w15 w16se wp14">
   <w:p>
     <w:pPr>
       <w:widowControl w:val="0"/>
@@ -9146,7 +9043,7 @@
 </file>
 
 <file path=word/footnotes.xml><?xml version="1.0" encoding="utf-8"?>
-<w:footnotes xmlns:wpc="http://schemas.microsoft.com/office/word/2010/wordprocessingCanvas" xmlns:cx="http://schemas.microsoft.com/office/drawing/2014/chartex" xmlns:cx1="http://schemas.microsoft.com/office/drawing/2015/9/8/chartex" xmlns:cx2="http://schemas.microsoft.com/office/drawing/2015/10/21/chartex" xmlns:cx3="http://schemas.microsoft.com/office/drawing/2016/5/9/chartex" xmlns:cx4="http://schemas.microsoft.com/office/drawing/2016/5/10/chartex" xmlns:cx5="http://schemas.microsoft.com/office/drawing/2016/5/11/chartex" xmlns:cx6="http://schemas.microsoft.com/office/drawing/2016/5/12/chartex" xmlns:cx7="http://schemas.microsoft.com/office/drawing/2016/5/13/chartex" xmlns:cx8="http://schemas.microsoft.com/office/drawing/2016/5/14/chartex" xmlns:mc="http://schemas.openxmlformats.org/markup-compatibility/2006" xmlns:aink="http://schemas.microsoft.com/office/drawing/2016/ink" xmlns:am3d="http://schemas.microsoft.com/office/drawing/2017/model3d" xmlns:o="urn:schemas-microsoft-com:office:office" xmlns:r="http://schemas.openxmlformats.org/officeDocument/2006/relationships" xmlns:m="http://schemas.openxmlformats.org/officeDocument/2006/math" xmlns:v="urn:schemas-microsoft-com:vml" xmlns:wp14="http://schemas.microsoft.com/office/word/2010/wordprocessingDrawing" xmlns:wp="http://schemas.openxmlformats.org/drawingml/2006/wordprocessingDrawing" xmlns:w10="urn:schemas-microsoft-com:office:word" xmlns:w="http://schemas.openxmlformats.org/wordprocessingml/2006/main" xmlns:w14="http://schemas.microsoft.com/office/word/2010/wordml" xmlns:w15="http://schemas.microsoft.com/office/word/2012/wordml" xmlns:w16cid="http://schemas.microsoft.com/office/word/2016/wordml/cid" xmlns:w16se="http://schemas.microsoft.com/office/word/2015/wordml/symex" xmlns:wpg="http://schemas.microsoft.com/office/word/2010/wordprocessingGroup" xmlns:wpi="http://schemas.microsoft.com/office/word/2010/wordprocessingInk" xmlns:wne="http://schemas.microsoft.com/office/word/2006/wordml" xmlns:wps="http://schemas.microsoft.com/office/word/2010/wordprocessingShape" mc:Ignorable="w14 w15 w16se w16cid wp14">
+<w:footnotes xmlns:wpc="http://schemas.microsoft.com/office/word/2010/wordprocessingCanvas" xmlns:cx="http://schemas.microsoft.com/office/drawing/2014/chartex" xmlns:cx1="http://schemas.microsoft.com/office/drawing/2015/9/8/chartex" xmlns:mc="http://schemas.openxmlformats.org/markup-compatibility/2006" xmlns:o="urn:schemas-microsoft-com:office:office" xmlns:r="http://schemas.openxmlformats.org/officeDocument/2006/relationships" xmlns:m="http://schemas.openxmlformats.org/officeDocument/2006/math" xmlns:v="urn:schemas-microsoft-com:vml" xmlns:wp14="http://schemas.microsoft.com/office/word/2010/wordprocessingDrawing" xmlns:wp="http://schemas.openxmlformats.org/drawingml/2006/wordprocessingDrawing" xmlns:w10="urn:schemas-microsoft-com:office:word" xmlns:w="http://schemas.openxmlformats.org/wordprocessingml/2006/main" xmlns:w14="http://schemas.microsoft.com/office/word/2010/wordml" xmlns:w15="http://schemas.microsoft.com/office/word/2012/wordml" xmlns:w16se="http://schemas.microsoft.com/office/word/2015/wordml/symex" xmlns:wpg="http://schemas.microsoft.com/office/word/2010/wordprocessingGroup" xmlns:wpi="http://schemas.microsoft.com/office/word/2010/wordprocessingInk" xmlns:wne="http://schemas.microsoft.com/office/word/2006/wordml" xmlns:wps="http://schemas.microsoft.com/office/word/2010/wordprocessingShape" mc:Ignorable="w14 w15 w16se wp14">
   <w:footnote w:type="separator" w:id="-1">
     <w:p>
       <w:pPr>
@@ -9171,7 +9068,17 @@
 </file>
 
 <file path=word/header1.xml><?xml version="1.0" encoding="utf-8"?>
-<w:hdr xmlns:wpc="http://schemas.microsoft.com/office/word/2010/wordprocessingCanvas" xmlns:cx="http://schemas.microsoft.com/office/drawing/2014/chartex" xmlns:cx1="http://schemas.microsoft.com/office/drawing/2015/9/8/chartex" xmlns:cx2="http://schemas.microsoft.com/office/drawing/2015/10/21/chartex" xmlns:cx3="http://schemas.microsoft.com/office/drawing/2016/5/9/chartex" xmlns:cx4="http://schemas.microsoft.com/office/drawing/2016/5/10/chartex" xmlns:cx5="http://schemas.microsoft.com/office/drawing/2016/5/11/chartex" xmlns:cx6="http://schemas.microsoft.com/office/drawing/2016/5/12/chartex" xmlns:cx7="http://schemas.microsoft.com/office/drawing/2016/5/13/chartex" xmlns:cx8="http://schemas.microsoft.com/office/drawing/2016/5/14/chartex" xmlns:mc="http://schemas.openxmlformats.org/markup-compatibility/2006" xmlns:aink="http://schemas.microsoft.com/office/drawing/2016/ink" xmlns:am3d="http://schemas.microsoft.com/office/drawing/2017/model3d" xmlns:o="urn:schemas-microsoft-com:office:office" xmlns:r="http://schemas.openxmlformats.org/officeDocument/2006/relationships" xmlns:m="http://schemas.openxmlformats.org/officeDocument/2006/math" xmlns:v="urn:schemas-microsoft-com:vml" xmlns:wp14="http://schemas.microsoft.com/office/word/2010/wordprocessingDrawing" xmlns:wp="http://schemas.openxmlformats.org/drawingml/2006/wordprocessingDrawing" xmlns:w10="urn:schemas-microsoft-com:office:word" xmlns:w="http://schemas.openxmlformats.org/wordprocessingml/2006/main" xmlns:w14="http://schemas.microsoft.com/office/word/2010/wordml" xmlns:w15="http://schemas.microsoft.com/office/word/2012/wordml" xmlns:w16cid="http://schemas.microsoft.com/office/word/2016/wordml/cid" xmlns:w16se="http://schemas.microsoft.com/office/word/2015/wordml/symex" xmlns:wpg="http://schemas.microsoft.com/office/word/2010/wordprocessingGroup" xmlns:wpi="http://schemas.microsoft.com/office/word/2010/wordprocessingInk" xmlns:wne="http://schemas.microsoft.com/office/word/2006/wordml" xmlns:wps="http://schemas.microsoft.com/office/word/2010/wordprocessingShape" mc:Ignorable="w14 w15 w16se w16cid wp14">
+<w:hdr xmlns:wpc="http://schemas.microsoft.com/office/word/2010/wordprocessingCanvas" xmlns:cx="http://schemas.microsoft.com/office/drawing/2014/chartex" xmlns:cx1="http://schemas.microsoft.com/office/drawing/2015/9/8/chartex" xmlns:mc="http://schemas.openxmlformats.org/markup-compatibility/2006" xmlns:o="urn:schemas-microsoft-com:office:office" xmlns:r="http://schemas.openxmlformats.org/officeDocument/2006/relationships" xmlns:m="http://schemas.openxmlformats.org/officeDocument/2006/math" xmlns:v="urn:schemas-microsoft-com:vml" xmlns:wp14="http://schemas.microsoft.com/office/word/2010/wordprocessingDrawing" xmlns:wp="http://schemas.openxmlformats.org/drawingml/2006/wordprocessingDrawing" xmlns:w10="urn:schemas-microsoft-com:office:word" xmlns:w="http://schemas.openxmlformats.org/wordprocessingml/2006/main" xmlns:w14="http://schemas.microsoft.com/office/word/2010/wordml" xmlns:w15="http://schemas.microsoft.com/office/word/2012/wordml" xmlns:w16se="http://schemas.microsoft.com/office/word/2015/wordml/symex" xmlns:wpg="http://schemas.microsoft.com/office/word/2010/wordprocessingGroup" xmlns:wpi="http://schemas.microsoft.com/office/word/2010/wordprocessingInk" xmlns:wne="http://schemas.microsoft.com/office/word/2006/wordml" xmlns:wps="http://schemas.microsoft.com/office/word/2010/wordprocessingShape" mc:Ignorable="w14 w15 w16se wp14">
+  <w:p>
+    <w:pPr>
+      <w:pStyle w:val="Header"/>
+    </w:pPr>
+  </w:p>
+</w:hdr>
+</file>
+
+<file path=word/header2.xml><?xml version="1.0" encoding="utf-8"?>
+<w:hdr xmlns:wpc="http://schemas.microsoft.com/office/word/2010/wordprocessingCanvas" xmlns:cx="http://schemas.microsoft.com/office/drawing/2014/chartex" xmlns:cx1="http://schemas.microsoft.com/office/drawing/2015/9/8/chartex" xmlns:mc="http://schemas.openxmlformats.org/markup-compatibility/2006" xmlns:o="urn:schemas-microsoft-com:office:office" xmlns:r="http://schemas.openxmlformats.org/officeDocument/2006/relationships" xmlns:m="http://schemas.openxmlformats.org/officeDocument/2006/math" xmlns:v="urn:schemas-microsoft-com:vml" xmlns:wp14="http://schemas.microsoft.com/office/word/2010/wordprocessingDrawing" xmlns:wp="http://schemas.openxmlformats.org/drawingml/2006/wordprocessingDrawing" xmlns:w10="urn:schemas-microsoft-com:office:word" xmlns:w="http://schemas.openxmlformats.org/wordprocessingml/2006/main" xmlns:w14="http://schemas.microsoft.com/office/word/2010/wordml" xmlns:w15="http://schemas.microsoft.com/office/word/2012/wordml" xmlns:w16se="http://schemas.microsoft.com/office/word/2015/wordml/symex" xmlns:wpg="http://schemas.microsoft.com/office/word/2010/wordprocessingGroup" xmlns:wpi="http://schemas.microsoft.com/office/word/2010/wordprocessingInk" xmlns:wne="http://schemas.microsoft.com/office/word/2006/wordml" xmlns:wps="http://schemas.microsoft.com/office/word/2010/wordprocessingShape" mc:Ignorable="w14 w15 w16se wp14">
   <w:p>
     <w:pPr>
       <w:widowControl w:val="0"/>
@@ -9216,14 +9123,14 @@
 </w:hdr>
 </file>
 
-<file path=word/header2.xml><?xml version="1.0" encoding="utf-8"?>
-<w:hdr xmlns:wpc="http://schemas.microsoft.com/office/word/2010/wordprocessingCanvas" xmlns:cx="http://schemas.microsoft.com/office/drawing/2014/chartex" xmlns:cx1="http://schemas.microsoft.com/office/drawing/2015/9/8/chartex" xmlns:cx2="http://schemas.microsoft.com/office/drawing/2015/10/21/chartex" xmlns:cx3="http://schemas.microsoft.com/office/drawing/2016/5/9/chartex" xmlns:cx4="http://schemas.microsoft.com/office/drawing/2016/5/10/chartex" xmlns:cx5="http://schemas.microsoft.com/office/drawing/2016/5/11/chartex" xmlns:cx6="http://schemas.microsoft.com/office/drawing/2016/5/12/chartex" xmlns:cx7="http://schemas.microsoft.com/office/drawing/2016/5/13/chartex" xmlns:cx8="http://schemas.microsoft.com/office/drawing/2016/5/14/chartex" xmlns:mc="http://schemas.openxmlformats.org/markup-compatibility/2006" xmlns:aink="http://schemas.microsoft.com/office/drawing/2016/ink" xmlns:am3d="http://schemas.microsoft.com/office/drawing/2017/model3d" xmlns:o="urn:schemas-microsoft-com:office:office" xmlns:r="http://schemas.openxmlformats.org/officeDocument/2006/relationships" xmlns:m="http://schemas.openxmlformats.org/officeDocument/2006/math" xmlns:v="urn:schemas-microsoft-com:vml" xmlns:wp14="http://schemas.microsoft.com/office/word/2010/wordprocessingDrawing" xmlns:wp="http://schemas.openxmlformats.org/drawingml/2006/wordprocessingDrawing" xmlns:w10="urn:schemas-microsoft-com:office:word" xmlns:w="http://schemas.openxmlformats.org/wordprocessingml/2006/main" xmlns:w14="http://schemas.microsoft.com/office/word/2010/wordml" xmlns:w15="http://schemas.microsoft.com/office/word/2012/wordml" xmlns:w16cid="http://schemas.microsoft.com/office/word/2016/wordml/cid" xmlns:w16se="http://schemas.microsoft.com/office/word/2015/wordml/symex" xmlns:wpg="http://schemas.microsoft.com/office/word/2010/wordprocessingGroup" xmlns:wpi="http://schemas.microsoft.com/office/word/2010/wordprocessingInk" xmlns:wne="http://schemas.microsoft.com/office/word/2006/wordml" xmlns:wps="http://schemas.microsoft.com/office/word/2010/wordprocessingShape" mc:Ignorable="w14 w15 w16se w16cid wp14">
+<file path=word/header3.xml><?xml version="1.0" encoding="utf-8"?>
+<w:hdr xmlns:wpc="http://schemas.microsoft.com/office/word/2010/wordprocessingCanvas" xmlns:cx="http://schemas.microsoft.com/office/drawing/2014/chartex" xmlns:cx1="http://schemas.microsoft.com/office/drawing/2015/9/8/chartex" xmlns:mc="http://schemas.openxmlformats.org/markup-compatibility/2006" xmlns:o="urn:schemas-microsoft-com:office:office" xmlns:r="http://schemas.openxmlformats.org/officeDocument/2006/relationships" xmlns:m="http://schemas.openxmlformats.org/officeDocument/2006/math" xmlns:v="urn:schemas-microsoft-com:vml" xmlns:wp14="http://schemas.microsoft.com/office/word/2010/wordprocessingDrawing" xmlns:wp="http://schemas.openxmlformats.org/drawingml/2006/wordprocessingDrawing" xmlns:w10="urn:schemas-microsoft-com:office:word" xmlns:w="http://schemas.openxmlformats.org/wordprocessingml/2006/main" xmlns:w14="http://schemas.microsoft.com/office/word/2010/wordml" xmlns:w15="http://schemas.microsoft.com/office/word/2012/wordml" xmlns:w16se="http://schemas.microsoft.com/office/word/2015/wordml/symex" xmlns:wpg="http://schemas.microsoft.com/office/word/2010/wordprocessingGroup" xmlns:wpi="http://schemas.microsoft.com/office/word/2010/wordprocessingInk" xmlns:wne="http://schemas.microsoft.com/office/word/2006/wordml" xmlns:wps="http://schemas.microsoft.com/office/word/2010/wordprocessingShape" mc:Ignorable="w14 w15 w16se wp14">
   <w:p/>
 </w:hdr>
 </file>
 
 <file path=word/styles.xml><?xml version="1.0" encoding="utf-8"?>
-<w:styles xmlns:mc="http://schemas.openxmlformats.org/markup-compatibility/2006" xmlns:r="http://schemas.openxmlformats.org/officeDocument/2006/relationships" xmlns:w="http://schemas.openxmlformats.org/wordprocessingml/2006/main" xmlns:w14="http://schemas.microsoft.com/office/word/2010/wordml" xmlns:w15="http://schemas.microsoft.com/office/word/2012/wordml" xmlns:w16cid="http://schemas.microsoft.com/office/word/2016/wordml/cid" xmlns:w16se="http://schemas.microsoft.com/office/word/2015/wordml/symex" mc:Ignorable="w14 w15 w16se w16cid">
+<w:styles xmlns:mc="http://schemas.openxmlformats.org/markup-compatibility/2006" xmlns:r="http://schemas.openxmlformats.org/officeDocument/2006/relationships" xmlns:w="http://schemas.openxmlformats.org/wordprocessingml/2006/main" xmlns:w14="http://schemas.microsoft.com/office/word/2010/wordml" xmlns:w15="http://schemas.microsoft.com/office/word/2012/wordml" xmlns:w16se="http://schemas.microsoft.com/office/word/2015/wordml/symex" mc:Ignorable="w14 w15 w16se">
   <w:docDefaults>
     <w:rPrDefault>
       <w:rPr>
@@ -9248,7 +9155,7 @@
       </w:pPr>
     </w:pPrDefault>
   </w:docDefaults>
-  <w:latentStyles w:defLockedState="0" w:defUIPriority="99" w:defSemiHidden="0" w:defUnhideWhenUsed="0" w:defQFormat="0" w:count="375">
+  <w:latentStyles w:defLockedState="0" w:defUIPriority="99" w:defSemiHidden="0" w:defUnhideWhenUsed="0" w:defQFormat="0" w:count="371">
     <w:lsdException w:name="Normal" w:uiPriority="0" w:qFormat="1"/>
     <w:lsdException w:name="heading 1" w:uiPriority="9" w:qFormat="1"/>
     <w:lsdException w:name="heading 2" w:semiHidden="1" w:uiPriority="9" w:unhideWhenUsed="1" w:qFormat="1"/>
@@ -9620,10 +9527,6 @@
     <w:lsdException w:name="List Table 5 Dark Accent 6" w:uiPriority="50"/>
     <w:lsdException w:name="List Table 6 Colorful Accent 6" w:uiPriority="51"/>
     <w:lsdException w:name="List Table 7 Colorful Accent 6" w:uiPriority="52"/>
-    <w:lsdException w:name="Mention" w:semiHidden="1" w:unhideWhenUsed="1"/>
-    <w:lsdException w:name="Smart Hyperlink" w:semiHidden="1" w:unhideWhenUsed="1"/>
-    <w:lsdException w:name="Hashtag" w:semiHidden="1" w:unhideWhenUsed="1"/>
-    <w:lsdException w:name="Unresolved Mention" w:semiHidden="1" w:unhideWhenUsed="1"/>
   </w:latentStyles>
   <w:style w:type="paragraph" w:default="1" w:styleId="Normal">
     <w:name w:val="Normal"/>
@@ -9894,6 +9797,50 @@
         <w:right w:w="100" w:type="dxa"/>
       </w:tblCellMar>
     </w:tblPr>
+  </w:style>
+  <w:style w:type="paragraph" w:styleId="Header">
+    <w:name w:val="header"/>
+    <w:basedOn w:val="Normal"/>
+    <w:link w:val="HeaderChar"/>
+    <w:uiPriority w:val="99"/>
+    <w:unhideWhenUsed/>
+    <w:rsid w:val="00092DB4"/>
+    <w:pPr>
+      <w:tabs>
+        <w:tab w:val="center" w:pos="4680"/>
+        <w:tab w:val="right" w:pos="9360"/>
+      </w:tabs>
+      <w:spacing w:line="240" w:lineRule="auto"/>
+    </w:pPr>
+  </w:style>
+  <w:style w:type="character" w:customStyle="1" w:styleId="HeaderChar">
+    <w:name w:val="Header Char"/>
+    <w:basedOn w:val="DefaultParagraphFont"/>
+    <w:link w:val="Header"/>
+    <w:uiPriority w:val="99"/>
+    <w:rsid w:val="00092DB4"/>
+  </w:style>
+  <w:style w:type="paragraph" w:styleId="Footer">
+    <w:name w:val="footer"/>
+    <w:basedOn w:val="Normal"/>
+    <w:link w:val="FooterChar"/>
+    <w:uiPriority w:val="99"/>
+    <w:unhideWhenUsed/>
+    <w:rsid w:val="00092DB4"/>
+    <w:pPr>
+      <w:tabs>
+        <w:tab w:val="center" w:pos="4680"/>
+        <w:tab w:val="right" w:pos="9360"/>
+      </w:tabs>
+      <w:spacing w:line="240" w:lineRule="auto"/>
+    </w:pPr>
+  </w:style>
+  <w:style w:type="character" w:customStyle="1" w:styleId="FooterChar">
+    <w:name w:val="Footer Char"/>
+    <w:basedOn w:val="DefaultParagraphFont"/>
+    <w:link w:val="Footer"/>
+    <w:uiPriority w:val="99"/>
+    <w:rsid w:val="00092DB4"/>
   </w:style>
 </w:styles>
 </file>
@@ -10223,7 +10170,7 @@
 </file>
 
 <file path=customXml/itemProps1.xml><?xml version="1.0" encoding="utf-8"?>
-<ds:datastoreItem xmlns:ds="http://schemas.openxmlformats.org/officeDocument/2006/customXml" ds:itemID="{0DD2361F-2FFB-4BD3-AA39-4BA51C0BBD63}">
+<ds:datastoreItem xmlns:ds="http://schemas.openxmlformats.org/officeDocument/2006/customXml" ds:itemID="{9799B3E6-9E2E-42F8-A14C-3636003DE7E5}">
   <ds:schemaRefs>
     <ds:schemaRef ds:uri="http://schemas.openxmlformats.org/officeDocument/2006/bibliography"/>
   </ds:schemaRefs>

</xml_diff>